<commit_message>
Update tugas 31 oktober
</commit_message>
<xml_diff>
--- a/Tugas/Tanggal 30/IK_Voltmeter_analog_ELAB.UN57.IK.6.4.2.docx
+++ b/Tugas/Tanggal 30/IK_Voltmeter_analog_ELAB.UN57.IK.6.4.2.docx
@@ -1,6 +1,6 @@
 
 <file path=word/document.xml><?xml version="1.0" encoding="utf-8"?>
-<w:document xmlns:wpc="http://schemas.microsoft.com/office/word/2010/wordprocessingCanvas" xmlns:mc="http://schemas.openxmlformats.org/markup-compatibility/2006" xmlns:o="urn:schemas-microsoft-com:office:office" xmlns:r="http://schemas.openxmlformats.org/officeDocument/2006/relationships" xmlns:m="http://schemas.openxmlformats.org/officeDocument/2006/math" xmlns:v="urn:schemas-microsoft-com:vml" xmlns:wp14="http://schemas.microsoft.com/office/word/2010/wordprocessingDrawing" xmlns:wp="http://schemas.openxmlformats.org/drawingml/2006/wordprocessingDrawing" xmlns:w10="urn:schemas-microsoft-com:office:word" xmlns:w="http://schemas.openxmlformats.org/wordprocessingml/2006/main" xmlns:w14="http://schemas.microsoft.com/office/word/2010/wordml" xmlns:w15="http://schemas.microsoft.com/office/word/2012/wordml" xmlns:wpg="http://schemas.microsoft.com/office/word/2010/wordprocessingGroup" xmlns:wpi="http://schemas.microsoft.com/office/word/2010/wordprocessingInk" xmlns:wne="http://schemas.microsoft.com/office/word/2006/wordml" xmlns:wps="http://schemas.microsoft.com/office/word/2010/wordprocessingShape" mc:Ignorable="w14 w15 wp14">
+<w:document xmlns:wpc="http://schemas.microsoft.com/office/word/2010/wordprocessingCanvas" xmlns:cx="http://schemas.microsoft.com/office/drawing/2014/chartex" xmlns:mc="http://schemas.openxmlformats.org/markup-compatibility/2006" xmlns:o="urn:schemas-microsoft-com:office:office" xmlns:r="http://schemas.openxmlformats.org/officeDocument/2006/relationships" xmlns:m="http://schemas.openxmlformats.org/officeDocument/2006/math" xmlns:v="urn:schemas-microsoft-com:vml" xmlns:wp14="http://schemas.microsoft.com/office/word/2010/wordprocessingDrawing" xmlns:wp="http://schemas.openxmlformats.org/drawingml/2006/wordprocessingDrawing" xmlns:w10="urn:schemas-microsoft-com:office:word" xmlns:w="http://schemas.openxmlformats.org/wordprocessingml/2006/main" xmlns:w14="http://schemas.microsoft.com/office/word/2010/wordml" xmlns:w15="http://schemas.microsoft.com/office/word/2012/wordml" xmlns:w16se="http://schemas.microsoft.com/office/word/2015/wordml/symex" xmlns:wpg="http://schemas.microsoft.com/office/word/2010/wordprocessingGroup" xmlns:wpi="http://schemas.microsoft.com/office/word/2010/wordprocessingInk" xmlns:wne="http://schemas.microsoft.com/office/word/2006/wordml" xmlns:wps="http://schemas.microsoft.com/office/word/2010/wordprocessingShape" mc:Ignorable="w14 w15 w16se wp14">
   <w:body>
     <w:p>
       <w:pPr>
@@ -29,142 +29,36 @@
         <w:jc w:val="center"/>
         <w:rPr>
           <w:rFonts w:ascii="Times New Roman" w:hAnsi="Times New Roman" w:cs="Times New Roman"/>
+          <w:sz w:val="24"/>
+          <w:szCs w:val="24"/>
+        </w:rPr>
+      </w:pPr>
+      <w:r>
+        <w:rPr>
+          <w:rFonts w:ascii="Times New Roman"/>
           <w:b/>
-          <w:bCs/>
-          <w:sz w:val="24"/>
-          <w:szCs w:val="24"/>
-        </w:rPr>
-      </w:pPr>
-      <w:r>
-        <w:rPr>
-          <w:rFonts w:ascii="Times New Roman" w:hAnsi="Times New Roman" w:cs="Times New Roman"/>
+          <w:sz w:val="24"/>
+        </w:rPr>
+        <w:t xml:space="preserve">VOLTMETER </w:t>
+      </w:r>
+      <w:r>
+        <w:rPr>
+          <w:rFonts w:ascii="Times New Roman"/>
           <w:b/>
-          <w:bCs/>
-          <w:sz w:val="24"/>
-          <w:szCs w:val="24"/>
-        </w:rPr>
-        <w:t xml:space="preserve">VOLTMETER </w:t>
-      </w:r>
-      <w:r>
-        <w:rPr>
-          <w:rFonts w:ascii="Times New Roman" w:hAnsi="Times New Roman" w:cs="Times New Roman"/>
+          <w:sz w:val="24"/>
+        </w:rPr>
+        <w:t xml:space="preserve">ANALOG </w:t>
+      </w:r>
+      <w:bookmarkStart w:id="0" w:name="_GoBack"/>
+      <w:bookmarkEnd w:id="0"/>
+      <w:r>
+        <w:rPr>
+          <w:rFonts w:ascii="Times New Roman"/>
           <w:b/>
-          <w:bCs/>
-          <w:sz w:val="24"/>
-          <w:szCs w:val="24"/>
-        </w:rPr>
-        <w:t>ANALOG</w:t>
-      </w:r>
-      <w:r>
-        <w:rPr>
-          <w:rFonts w:ascii="Times New Roman" w:hAnsi="Times New Roman" w:cs="Times New Roman"/>
-          <w:b/>
-          <w:bCs/>
-          <w:sz w:val="24"/>
-          <w:szCs w:val="24"/>
-        </w:rPr>
-        <w:t xml:space="preserve"> </w:t>
-      </w:r>
-      <w:r>
-        <w:rPr>
-          <w:rFonts w:ascii="Times New Roman" w:hAnsi="Times New Roman" w:cs="Times New Roman"/>
-          <w:b/>
-          <w:bCs/>
-          <w:sz w:val="24"/>
-          <w:szCs w:val="24"/>
-        </w:rPr>
-        <w:t>WIN</w:t>
-      </w:r>
-      <w:r>
-        <w:rPr>
-          <w:rFonts w:ascii="Times New Roman" w:hAnsi="Times New Roman" w:cs="Times New Roman"/>
-          <w:b/>
-          <w:bCs/>
-          <w:sz w:val="24"/>
-          <w:szCs w:val="24"/>
-        </w:rPr>
-        <w:t>N</w:t>
-      </w:r>
-      <w:r>
-        <w:rPr>
-          <w:rFonts w:ascii="Times New Roman" w:hAnsi="Times New Roman" w:cs="Times New Roman"/>
-          <w:b/>
-          <w:bCs/>
-          <w:sz w:val="24"/>
-          <w:szCs w:val="24"/>
-        </w:rPr>
-        <w:t>ER</w:t>
-      </w:r>
-      <w:r>
-        <w:rPr>
-          <w:rFonts w:ascii="Times New Roman" w:hAnsi="Times New Roman" w:cs="Times New Roman"/>
-          <w:b/>
-          <w:bCs/>
-          <w:sz w:val="24"/>
-          <w:szCs w:val="24"/>
-        </w:rPr>
-        <w:t xml:space="preserve"> </w:t>
-      </w:r>
-      <w:r>
-        <w:rPr>
-          <w:rFonts w:ascii="Times New Roman" w:hAnsi="Times New Roman" w:cs="Times New Roman"/>
-          <w:b/>
-          <w:bCs/>
-          <w:sz w:val="24"/>
-          <w:szCs w:val="24"/>
-        </w:rPr>
-        <w:t>KS</w:t>
-      </w:r>
-      <w:r>
-        <w:rPr>
-          <w:rFonts w:ascii="Times New Roman" w:hAnsi="Times New Roman" w:cs="Times New Roman"/>
-          <w:b/>
-          <w:bCs/>
-          <w:sz w:val="24"/>
-          <w:szCs w:val="24"/>
-        </w:rPr>
-        <w:t xml:space="preserve"> </w:t>
-      </w:r>
-      <w:r>
-        <w:rPr>
-          <w:rFonts w:ascii="Times New Roman" w:hAnsi="Times New Roman" w:cs="Times New Roman"/>
-          <w:b/>
-          <w:bCs/>
-          <w:sz w:val="24"/>
-          <w:szCs w:val="24"/>
-        </w:rPr>
-        <w:t>–</w:t>
-      </w:r>
-      <w:r>
-        <w:rPr>
-          <w:rFonts w:ascii="Times New Roman" w:hAnsi="Times New Roman" w:cs="Times New Roman"/>
-          <w:b/>
-          <w:bCs/>
-          <w:sz w:val="24"/>
-          <w:szCs w:val="24"/>
-        </w:rPr>
-        <w:t xml:space="preserve"> </w:t>
-      </w:r>
-      <w:r>
-        <w:rPr>
-          <w:rFonts w:ascii="Times New Roman" w:hAnsi="Times New Roman" w:cs="Times New Roman"/>
-          <w:b/>
-          <w:bCs/>
-          <w:sz w:val="24"/>
-          <w:szCs w:val="24"/>
-        </w:rPr>
-        <w:t>268</w:t>
-      </w:r>
-    </w:p>
-    <w:p>
-      <w:pPr>
-        <w:jc w:val="center"/>
-        <w:rPr>
-          <w:rFonts w:ascii="Times New Roman" w:hAnsi="Times New Roman" w:cs="Times New Roman"/>
-          <w:sz w:val="24"/>
-          <w:szCs w:val="24"/>
-        </w:rPr>
-      </w:pPr>
+          <w:sz w:val="24"/>
+        </w:rPr>
+        <w:t>WINNER KS-268</w:t>
+      </w:r>
     </w:p>
     <w:p>
       <w:pPr>
@@ -4993,16 +4887,7 @@
                 <w:szCs w:val="20"/>
                 <w:shd w:val="clear" w:color="auto" w:fill="FFFFFF"/>
               </w:rPr>
-              <w:t xml:space="preserve">± </w:t>
-            </w:r>
-            <w:r>
-              <w:rPr>
-                <w:rFonts w:ascii="Times New Roman" w:hAnsi="Times New Roman" w:cs="Times New Roman"/>
-                <w:sz w:val="20"/>
-                <w:szCs w:val="20"/>
-                <w:shd w:val="clear" w:color="auto" w:fill="FFFFFF"/>
-              </w:rPr>
-              <w:t>5</w:t>
+              <w:t>± 5</w:t>
             </w:r>
             <w:r>
               <w:rPr>
@@ -5372,17 +5257,18 @@
                 <w:szCs w:val="20"/>
                 <w:shd w:val="clear" w:color="auto" w:fill="FFFFFF"/>
               </w:rPr>
-              <w:t>± 4</w:t>
-            </w:r>
-            <w:r>
+              <w:t>± 4 %</w:t>
+            </w:r>
+          </w:p>
+          <w:p>
+            <w:pPr>
               <w:rPr>
                 <w:rFonts w:ascii="Times New Roman" w:hAnsi="Times New Roman" w:cs="Times New Roman"/>
                 <w:sz w:val="20"/>
                 <w:szCs w:val="20"/>
                 <w:shd w:val="clear" w:color="auto" w:fill="FFFFFF"/>
               </w:rPr>
-              <w:t xml:space="preserve"> </w:t>
-            </w:r>
+            </w:pPr>
             <w:r>
               <w:rPr>
                 <w:rFonts w:ascii="Times New Roman" w:hAnsi="Times New Roman" w:cs="Times New Roman"/>
@@ -5390,7 +5276,7 @@
                 <w:szCs w:val="20"/>
                 <w:shd w:val="clear" w:color="auto" w:fill="FFFFFF"/>
               </w:rPr>
-              <w:t>%</w:t>
+              <w:t>± 4 %</w:t>
             </w:r>
           </w:p>
           <w:p>
@@ -5409,17 +5295,18 @@
                 <w:szCs w:val="20"/>
                 <w:shd w:val="clear" w:color="auto" w:fill="FFFFFF"/>
               </w:rPr>
-              <w:t>± 4</w:t>
-            </w:r>
-            <w:r>
+              <w:t>± 4 %</w:t>
+            </w:r>
+          </w:p>
+          <w:p>
+            <w:pPr>
               <w:rPr>
                 <w:rFonts w:ascii="Times New Roman" w:hAnsi="Times New Roman" w:cs="Times New Roman"/>
                 <w:sz w:val="20"/>
                 <w:szCs w:val="20"/>
                 <w:shd w:val="clear" w:color="auto" w:fill="FFFFFF"/>
               </w:rPr>
-              <w:t xml:space="preserve"> </w:t>
-            </w:r>
+            </w:pPr>
             <w:r>
               <w:rPr>
                 <w:rFonts w:ascii="Times New Roman" w:hAnsi="Times New Roman" w:cs="Times New Roman"/>
@@ -5427,7 +5314,7 @@
                 <w:szCs w:val="20"/>
                 <w:shd w:val="clear" w:color="auto" w:fill="FFFFFF"/>
               </w:rPr>
-              <w:t>%</w:t>
+              <w:t>± 4 %</w:t>
             </w:r>
           </w:p>
           <w:p>
@@ -5446,99 +5333,7 @@
                 <w:szCs w:val="20"/>
                 <w:shd w:val="clear" w:color="auto" w:fill="FFFFFF"/>
               </w:rPr>
-              <w:t>± 4</w:t>
-            </w:r>
-            <w:r>
-              <w:rPr>
-                <w:rFonts w:ascii="Times New Roman" w:hAnsi="Times New Roman" w:cs="Times New Roman"/>
-                <w:sz w:val="20"/>
-                <w:szCs w:val="20"/>
-                <w:shd w:val="clear" w:color="auto" w:fill="FFFFFF"/>
-              </w:rPr>
-              <w:t xml:space="preserve"> </w:t>
-            </w:r>
-            <w:r>
-              <w:rPr>
-                <w:rFonts w:ascii="Times New Roman" w:hAnsi="Times New Roman" w:cs="Times New Roman"/>
-                <w:sz w:val="20"/>
-                <w:szCs w:val="20"/>
-                <w:shd w:val="clear" w:color="auto" w:fill="FFFFFF"/>
-              </w:rPr>
-              <w:t>%</w:t>
-            </w:r>
-          </w:p>
-          <w:p>
-            <w:pPr>
-              <w:rPr>
-                <w:rFonts w:ascii="Times New Roman" w:hAnsi="Times New Roman" w:cs="Times New Roman"/>
-                <w:sz w:val="20"/>
-                <w:szCs w:val="20"/>
-                <w:shd w:val="clear" w:color="auto" w:fill="FFFFFF"/>
-              </w:rPr>
-            </w:pPr>
-            <w:r>
-              <w:rPr>
-                <w:rFonts w:ascii="Times New Roman" w:hAnsi="Times New Roman" w:cs="Times New Roman"/>
-                <w:sz w:val="20"/>
-                <w:szCs w:val="20"/>
-                <w:shd w:val="clear" w:color="auto" w:fill="FFFFFF"/>
-              </w:rPr>
-              <w:t>± 4</w:t>
-            </w:r>
-            <w:r>
-              <w:rPr>
-                <w:rFonts w:ascii="Times New Roman" w:hAnsi="Times New Roman" w:cs="Times New Roman"/>
-                <w:sz w:val="20"/>
-                <w:szCs w:val="20"/>
-                <w:shd w:val="clear" w:color="auto" w:fill="FFFFFF"/>
-              </w:rPr>
-              <w:t xml:space="preserve"> </w:t>
-            </w:r>
-            <w:r>
-              <w:rPr>
-                <w:rFonts w:ascii="Times New Roman" w:hAnsi="Times New Roman" w:cs="Times New Roman"/>
-                <w:sz w:val="20"/>
-                <w:szCs w:val="20"/>
-                <w:shd w:val="clear" w:color="auto" w:fill="FFFFFF"/>
-              </w:rPr>
-              <w:t>%</w:t>
-            </w:r>
-          </w:p>
-          <w:p>
-            <w:pPr>
-              <w:rPr>
-                <w:rFonts w:ascii="Times New Roman" w:hAnsi="Times New Roman" w:cs="Times New Roman"/>
-                <w:sz w:val="20"/>
-                <w:szCs w:val="20"/>
-                <w:shd w:val="clear" w:color="auto" w:fill="FFFFFF"/>
-              </w:rPr>
-            </w:pPr>
-            <w:r>
-              <w:rPr>
-                <w:rFonts w:ascii="Times New Roman" w:hAnsi="Times New Roman" w:cs="Times New Roman"/>
-                <w:sz w:val="20"/>
-                <w:szCs w:val="20"/>
-                <w:shd w:val="clear" w:color="auto" w:fill="FFFFFF"/>
-              </w:rPr>
-              <w:t>±</w:t>
-            </w:r>
-            <w:r>
-              <w:rPr>
-                <w:rFonts w:ascii="Times New Roman" w:hAnsi="Times New Roman" w:cs="Times New Roman"/>
-                <w:sz w:val="20"/>
-                <w:szCs w:val="20"/>
-                <w:shd w:val="clear" w:color="auto" w:fill="FFFFFF"/>
-              </w:rPr>
-              <w:t xml:space="preserve"> 5 </w:t>
-            </w:r>
-            <w:r>
-              <w:rPr>
-                <w:rFonts w:ascii="Times New Roman" w:hAnsi="Times New Roman" w:cs="Times New Roman"/>
-                <w:sz w:val="20"/>
-                <w:szCs w:val="20"/>
-                <w:shd w:val="clear" w:color="auto" w:fill="FFFFFF"/>
-              </w:rPr>
-              <w:t>%</w:t>
+              <w:t>± 5 %</w:t>
             </w:r>
           </w:p>
         </w:tc>
@@ -5603,25 +5398,7 @@
                 <w:szCs w:val="20"/>
                 <w:shd w:val="clear" w:color="auto" w:fill="FFFFFF"/>
               </w:rPr>
-              <w:t xml:space="preserve"> </w:t>
-            </w:r>
-            <w:r>
-              <w:rPr>
-                <w:rFonts w:ascii="Times New Roman" w:hAnsi="Times New Roman" w:cs="Times New Roman"/>
-                <w:sz w:val="20"/>
-                <w:szCs w:val="20"/>
-                <w:shd w:val="clear" w:color="auto" w:fill="FFFFFF"/>
-              </w:rPr>
-              <w:t>input 9</w:t>
-            </w:r>
-            <w:r>
-              <w:rPr>
-                <w:rFonts w:ascii="Times New Roman" w:hAnsi="Times New Roman" w:cs="Times New Roman"/>
-                <w:sz w:val="20"/>
-                <w:szCs w:val="20"/>
-                <w:shd w:val="clear" w:color="auto" w:fill="FFFFFF"/>
-              </w:rPr>
-              <w:t>KΩ /V</w:t>
+              <w:t xml:space="preserve"> input 9KΩ /V</w:t>
             </w:r>
           </w:p>
         </w:tc>
@@ -6155,24 +5932,14 @@
       <w:r>
         <w:t xml:space="preserve">. </w:t>
       </w:r>
-      <w:r>
-        <w:fldChar w:fldCharType="begin"/>
-      </w:r>
-      <w:r>
-        <w:instrText xml:space="preserve"> SEQ Gambar. \* ARABIC </w:instrText>
-      </w:r>
-      <w:r>
-        <w:fldChar w:fldCharType="separate"/>
-      </w:r>
-      <w:r>
-        <w:rPr>
-          <w:noProof/>
-        </w:rPr>
-        <w:t>1</w:t>
-      </w:r>
-      <w:r>
-        <w:fldChar w:fldCharType="end"/>
-      </w:r>
+      <w:fldSimple w:instr=" SEQ Gambar. \* ARABIC ">
+        <w:r>
+          <w:rPr>
+            <w:noProof/>
+          </w:rPr>
+          <w:t>1</w:t>
+        </w:r>
+      </w:fldSimple>
       <w:r>
         <w:t xml:space="preserve">. </w:t>
       </w:r>
@@ -6305,12 +6072,10 @@
         <w:t xml:space="preserve"> yang </w:t>
       </w:r>
       <w:proofErr w:type="spellStart"/>
-      <w:proofErr w:type="gramStart"/>
       <w:r>
         <w:t>akan</w:t>
       </w:r>
       <w:proofErr w:type="spellEnd"/>
-      <w:proofErr w:type="gramEnd"/>
       <w:r>
         <w:t xml:space="preserve"> </w:t>
       </w:r>
@@ -6463,12 +6228,10 @@
         <w:t xml:space="preserve"> yang </w:t>
       </w:r>
       <w:proofErr w:type="spellStart"/>
-      <w:proofErr w:type="gramStart"/>
       <w:r>
         <w:t>akan</w:t>
       </w:r>
       <w:proofErr w:type="spellEnd"/>
-      <w:proofErr w:type="gramEnd"/>
       <w:r>
         <w:t xml:space="preserve"> di </w:t>
       </w:r>
@@ -6519,12 +6282,7 @@
       </w:r>
       <w:proofErr w:type="spellEnd"/>
       <w:r>
-        <w:t xml:space="preserve"> termin</w:t>
-      </w:r>
-      <w:bookmarkStart w:id="0" w:name="_GoBack"/>
-      <w:bookmarkEnd w:id="0"/>
-      <w:r>
-        <w:t xml:space="preserve">al </w:t>
+        <w:t xml:space="preserve"> terminal </w:t>
       </w:r>
       <w:r>
         <w:rPr>
@@ -6625,12 +6383,10 @@
         <w:t xml:space="preserve"> yang </w:t>
       </w:r>
       <w:proofErr w:type="spellStart"/>
-      <w:proofErr w:type="gramStart"/>
       <w:r>
         <w:t>akan</w:t>
       </w:r>
       <w:proofErr w:type="spellEnd"/>
-      <w:proofErr w:type="gramEnd"/>
       <w:r>
         <w:t xml:space="preserve"> di </w:t>
       </w:r>
@@ -7300,12 +7056,10 @@
         <w:t xml:space="preserve"> yang </w:t>
       </w:r>
       <w:proofErr w:type="spellStart"/>
-      <w:proofErr w:type="gramStart"/>
       <w:r>
         <w:t>akan</w:t>
       </w:r>
       <w:proofErr w:type="spellEnd"/>
-      <w:proofErr w:type="gramEnd"/>
       <w:r>
         <w:t xml:space="preserve"> </w:t>
       </w:r>
@@ -7372,13 +7126,47 @@
       </w:r>
       <w:proofErr w:type="spellEnd"/>
       <w:r>
+        <w:t xml:space="preserve"> ACV </w:t>
+      </w:r>
+      <w:proofErr w:type="spellStart"/>
+      <w:r>
+        <w:t>dan</w:t>
+      </w:r>
+      <w:proofErr w:type="spellEnd"/>
+      <w:r>
         <w:t xml:space="preserve"> </w:t>
       </w:r>
-      <w:r>
-        <w:t>A</w:t>
-      </w:r>
-      <w:r>
-        <w:t xml:space="preserve">CV </w:t>
+      <w:proofErr w:type="spellStart"/>
+      <w:r>
+        <w:t>pilih</w:t>
+      </w:r>
+      <w:proofErr w:type="spellEnd"/>
+      <w:r>
+        <w:t xml:space="preserve"> </w:t>
+      </w:r>
+      <w:proofErr w:type="spellStart"/>
+      <w:r>
+        <w:t>sekala</w:t>
+      </w:r>
+      <w:proofErr w:type="spellEnd"/>
+      <w:r>
+        <w:t xml:space="preserve"> yang </w:t>
+      </w:r>
+      <w:proofErr w:type="spellStart"/>
+      <w:r>
+        <w:t>lebih</w:t>
+      </w:r>
+      <w:proofErr w:type="spellEnd"/>
+      <w:r>
+        <w:t xml:space="preserve"> </w:t>
+      </w:r>
+      <w:proofErr w:type="spellStart"/>
+      <w:r>
+        <w:t>besar</w:t>
+      </w:r>
+      <w:proofErr w:type="spellEnd"/>
+      <w:r>
+        <w:t xml:space="preserve"> </w:t>
       </w:r>
       <w:proofErr w:type="spellStart"/>
       <w:r>
@@ -7386,11 +7174,19 @@
       </w:r>
       <w:proofErr w:type="spellEnd"/>
       <w:r>
+        <w:t xml:space="preserve"> paling </w:t>
+      </w:r>
+      <w:proofErr w:type="spellStart"/>
+      <w:r>
+        <w:t>mendekati</w:t>
+      </w:r>
+      <w:proofErr w:type="spellEnd"/>
+      <w:r>
         <w:t xml:space="preserve"> </w:t>
       </w:r>
       <w:proofErr w:type="spellStart"/>
       <w:r>
-        <w:t>pilih</w:t>
+        <w:t>dari</w:t>
       </w:r>
       <w:proofErr w:type="spellEnd"/>
       <w:r>
@@ -7398,7 +7194,15 @@
       </w:r>
       <w:proofErr w:type="spellStart"/>
       <w:r>
-        <w:t>sekala</w:t>
+        <w:t>tegangan</w:t>
+      </w:r>
+      <w:proofErr w:type="spellEnd"/>
+      <w:r>
+        <w:t xml:space="preserve"> </w:t>
+      </w:r>
+      <w:proofErr w:type="spellStart"/>
+      <w:r>
+        <w:t>maksimal</w:t>
       </w:r>
       <w:proofErr w:type="spellEnd"/>
       <w:r>
@@ -7406,67 +7210,9 @@
       </w:r>
       <w:proofErr w:type="spellStart"/>
       <w:r>
-        <w:t>lebih</w:t>
-      </w:r>
-      <w:proofErr w:type="spellEnd"/>
-      <w:r>
-        <w:t xml:space="preserve"> </w:t>
-      </w:r>
-      <w:proofErr w:type="spellStart"/>
-      <w:r>
-        <w:t>besar</w:t>
-      </w:r>
-      <w:proofErr w:type="spellEnd"/>
-      <w:r>
-        <w:t xml:space="preserve"> </w:t>
-      </w:r>
-      <w:proofErr w:type="spellStart"/>
-      <w:r>
-        <w:t>dan</w:t>
-      </w:r>
-      <w:proofErr w:type="spellEnd"/>
-      <w:r>
-        <w:t xml:space="preserve"> paling </w:t>
-      </w:r>
-      <w:proofErr w:type="spellStart"/>
-      <w:r>
-        <w:t>mendekati</w:t>
-      </w:r>
-      <w:proofErr w:type="spellEnd"/>
-      <w:r>
-        <w:t xml:space="preserve"> </w:t>
-      </w:r>
-      <w:proofErr w:type="spellStart"/>
-      <w:r>
-        <w:t>dari</w:t>
-      </w:r>
-      <w:proofErr w:type="spellEnd"/>
-      <w:r>
-        <w:t xml:space="preserve"> </w:t>
-      </w:r>
-      <w:proofErr w:type="spellStart"/>
-      <w:r>
-        <w:t>tegangan</w:t>
-      </w:r>
-      <w:proofErr w:type="spellEnd"/>
-      <w:r>
-        <w:t xml:space="preserve"> </w:t>
-      </w:r>
-      <w:proofErr w:type="spellStart"/>
-      <w:r>
-        <w:t>maksimal</w:t>
-      </w:r>
-      <w:proofErr w:type="spellEnd"/>
-      <w:r>
-        <w:t xml:space="preserve"> yang </w:t>
-      </w:r>
-      <w:proofErr w:type="spellStart"/>
-      <w:proofErr w:type="gramStart"/>
-      <w:r>
         <w:t>akan</w:t>
       </w:r>
       <w:proofErr w:type="spellEnd"/>
-      <w:proofErr w:type="gramEnd"/>
       <w:r>
         <w:t xml:space="preserve"> di </w:t>
       </w:r>
@@ -7618,12 +7364,10 @@
         <w:t xml:space="preserve"> yang </w:t>
       </w:r>
       <w:proofErr w:type="spellStart"/>
-      <w:proofErr w:type="gramStart"/>
       <w:r>
         <w:t>akan</w:t>
       </w:r>
       <w:proofErr w:type="spellEnd"/>
-      <w:proofErr w:type="gramEnd"/>
       <w:r>
         <w:t xml:space="preserve"> di </w:t>
       </w:r>
@@ -8109,10 +7853,7 @@
               <w:ind w:left="0"/>
             </w:pPr>
             <w:r>
-              <w:t xml:space="preserve">x </w:t>
-            </w:r>
-            <w:r>
-              <w:t>1</w:t>
+              <w:t>x 1</w:t>
             </w:r>
           </w:p>
           <w:p>
@@ -8899,7 +8640,7 @@
 </file>
 
 <file path=word/endnotes.xml><?xml version="1.0" encoding="utf-8"?>
-<w:endnotes xmlns:wpc="http://schemas.microsoft.com/office/word/2010/wordprocessingCanvas" xmlns:mc="http://schemas.openxmlformats.org/markup-compatibility/2006" xmlns:o="urn:schemas-microsoft-com:office:office" xmlns:r="http://schemas.openxmlformats.org/officeDocument/2006/relationships" xmlns:m="http://schemas.openxmlformats.org/officeDocument/2006/math" xmlns:v="urn:schemas-microsoft-com:vml" xmlns:wp14="http://schemas.microsoft.com/office/word/2010/wordprocessingDrawing" xmlns:wp="http://schemas.openxmlformats.org/drawingml/2006/wordprocessingDrawing" xmlns:w10="urn:schemas-microsoft-com:office:word" xmlns:w="http://schemas.openxmlformats.org/wordprocessingml/2006/main" xmlns:w14="http://schemas.microsoft.com/office/word/2010/wordml" xmlns:w15="http://schemas.microsoft.com/office/word/2012/wordml" xmlns:wpg="http://schemas.microsoft.com/office/word/2010/wordprocessingGroup" xmlns:wpi="http://schemas.microsoft.com/office/word/2010/wordprocessingInk" xmlns:wne="http://schemas.microsoft.com/office/word/2006/wordml" xmlns:wps="http://schemas.microsoft.com/office/word/2010/wordprocessingShape" mc:Ignorable="w14 w15 wp14">
+<w:endnotes xmlns:wpc="http://schemas.microsoft.com/office/word/2010/wordprocessingCanvas" xmlns:cx="http://schemas.microsoft.com/office/drawing/2014/chartex" xmlns:mc="http://schemas.openxmlformats.org/markup-compatibility/2006" xmlns:o="urn:schemas-microsoft-com:office:office" xmlns:r="http://schemas.openxmlformats.org/officeDocument/2006/relationships" xmlns:m="http://schemas.openxmlformats.org/officeDocument/2006/math" xmlns:v="urn:schemas-microsoft-com:vml" xmlns:wp14="http://schemas.microsoft.com/office/word/2010/wordprocessingDrawing" xmlns:wp="http://schemas.openxmlformats.org/drawingml/2006/wordprocessingDrawing" xmlns:w10="urn:schemas-microsoft-com:office:word" xmlns:w="http://schemas.openxmlformats.org/wordprocessingml/2006/main" xmlns:w14="http://schemas.microsoft.com/office/word/2010/wordml" xmlns:w15="http://schemas.microsoft.com/office/word/2012/wordml" xmlns:w16se="http://schemas.microsoft.com/office/word/2015/wordml/symex" xmlns:wpg="http://schemas.microsoft.com/office/word/2010/wordprocessingGroup" xmlns:wpi="http://schemas.microsoft.com/office/word/2010/wordprocessingInk" xmlns:wne="http://schemas.microsoft.com/office/word/2006/wordml" xmlns:wps="http://schemas.microsoft.com/office/word/2010/wordprocessingShape" mc:Ignorable="w14 w15 w16se wp14">
   <w:endnote w:type="separator" w:id="-1">
     <w:p>
       <w:pPr>
@@ -8924,7 +8665,7 @@
 </file>
 
 <file path=word/footnotes.xml><?xml version="1.0" encoding="utf-8"?>
-<w:footnotes xmlns:wpc="http://schemas.microsoft.com/office/word/2010/wordprocessingCanvas" xmlns:mc="http://schemas.openxmlformats.org/markup-compatibility/2006" xmlns:o="urn:schemas-microsoft-com:office:office" xmlns:r="http://schemas.openxmlformats.org/officeDocument/2006/relationships" xmlns:m="http://schemas.openxmlformats.org/officeDocument/2006/math" xmlns:v="urn:schemas-microsoft-com:vml" xmlns:wp14="http://schemas.microsoft.com/office/word/2010/wordprocessingDrawing" xmlns:wp="http://schemas.openxmlformats.org/drawingml/2006/wordprocessingDrawing" xmlns:w10="urn:schemas-microsoft-com:office:word" xmlns:w="http://schemas.openxmlformats.org/wordprocessingml/2006/main" xmlns:w14="http://schemas.microsoft.com/office/word/2010/wordml" xmlns:w15="http://schemas.microsoft.com/office/word/2012/wordml" xmlns:wpg="http://schemas.microsoft.com/office/word/2010/wordprocessingGroup" xmlns:wpi="http://schemas.microsoft.com/office/word/2010/wordprocessingInk" xmlns:wne="http://schemas.microsoft.com/office/word/2006/wordml" xmlns:wps="http://schemas.microsoft.com/office/word/2010/wordprocessingShape" mc:Ignorable="w14 w15 wp14">
+<w:footnotes xmlns:wpc="http://schemas.microsoft.com/office/word/2010/wordprocessingCanvas" xmlns:cx="http://schemas.microsoft.com/office/drawing/2014/chartex" xmlns:mc="http://schemas.openxmlformats.org/markup-compatibility/2006" xmlns:o="urn:schemas-microsoft-com:office:office" xmlns:r="http://schemas.openxmlformats.org/officeDocument/2006/relationships" xmlns:m="http://schemas.openxmlformats.org/officeDocument/2006/math" xmlns:v="urn:schemas-microsoft-com:vml" xmlns:wp14="http://schemas.microsoft.com/office/word/2010/wordprocessingDrawing" xmlns:wp="http://schemas.openxmlformats.org/drawingml/2006/wordprocessingDrawing" xmlns:w10="urn:schemas-microsoft-com:office:word" xmlns:w="http://schemas.openxmlformats.org/wordprocessingml/2006/main" xmlns:w14="http://schemas.microsoft.com/office/word/2010/wordml" xmlns:w15="http://schemas.microsoft.com/office/word/2012/wordml" xmlns:w16se="http://schemas.microsoft.com/office/word/2015/wordml/symex" xmlns:wpg="http://schemas.microsoft.com/office/word/2010/wordprocessingGroup" xmlns:wpi="http://schemas.microsoft.com/office/word/2010/wordprocessingInk" xmlns:wne="http://schemas.microsoft.com/office/word/2006/wordml" xmlns:wps="http://schemas.microsoft.com/office/word/2010/wordprocessingShape" mc:Ignorable="w14 w15 w16se wp14">
   <w:footnote w:type="separator" w:id="-1">
     <w:p>
       <w:pPr>
@@ -8949,7 +8690,7 @@
 </file>
 
 <file path=word/header1.xml><?xml version="1.0" encoding="utf-8"?>
-<w:hdr xmlns:wpc="http://schemas.microsoft.com/office/word/2010/wordprocessingCanvas" xmlns:mc="http://schemas.openxmlformats.org/markup-compatibility/2006" xmlns:o="urn:schemas-microsoft-com:office:office" xmlns:r="http://schemas.openxmlformats.org/officeDocument/2006/relationships" xmlns:m="http://schemas.openxmlformats.org/officeDocument/2006/math" xmlns:v="urn:schemas-microsoft-com:vml" xmlns:wp14="http://schemas.microsoft.com/office/word/2010/wordprocessingDrawing" xmlns:wp="http://schemas.openxmlformats.org/drawingml/2006/wordprocessingDrawing" xmlns:w10="urn:schemas-microsoft-com:office:word" xmlns:w="http://schemas.openxmlformats.org/wordprocessingml/2006/main" xmlns:w14="http://schemas.microsoft.com/office/word/2010/wordml" xmlns:w15="http://schemas.microsoft.com/office/word/2012/wordml" xmlns:wpg="http://schemas.microsoft.com/office/word/2010/wordprocessingGroup" xmlns:wpi="http://schemas.microsoft.com/office/word/2010/wordprocessingInk" xmlns:wne="http://schemas.microsoft.com/office/word/2006/wordml" xmlns:wps="http://schemas.microsoft.com/office/word/2010/wordprocessingShape" mc:Ignorable="w14 w15 wp14">
+<w:hdr xmlns:wpc="http://schemas.microsoft.com/office/word/2010/wordprocessingCanvas" xmlns:cx="http://schemas.microsoft.com/office/drawing/2014/chartex" xmlns:mc="http://schemas.openxmlformats.org/markup-compatibility/2006" xmlns:o="urn:schemas-microsoft-com:office:office" xmlns:r="http://schemas.openxmlformats.org/officeDocument/2006/relationships" xmlns:m="http://schemas.openxmlformats.org/officeDocument/2006/math" xmlns:v="urn:schemas-microsoft-com:vml" xmlns:wp14="http://schemas.microsoft.com/office/word/2010/wordprocessingDrawing" xmlns:wp="http://schemas.openxmlformats.org/drawingml/2006/wordprocessingDrawing" xmlns:w10="urn:schemas-microsoft-com:office:word" xmlns:w="http://schemas.openxmlformats.org/wordprocessingml/2006/main" xmlns:w14="http://schemas.microsoft.com/office/word/2010/wordml" xmlns:w15="http://schemas.microsoft.com/office/word/2012/wordml" xmlns:w16se="http://schemas.microsoft.com/office/word/2015/wordml/symex" xmlns:wpg="http://schemas.microsoft.com/office/word/2010/wordprocessingGroup" xmlns:wpi="http://schemas.microsoft.com/office/word/2010/wordprocessingInk" xmlns:wne="http://schemas.microsoft.com/office/word/2006/wordml" xmlns:wps="http://schemas.microsoft.com/office/word/2010/wordprocessingShape" mc:Ignorable="w14 w15 w16se wp14">
   <w:tbl>
     <w:tblPr>
       <w:tblW w:w="9215" w:type="dxa"/>
@@ -9907,7 +9648,7 @@
 </file>
 
 <file path=word/header2.xml><?xml version="1.0" encoding="utf-8"?>
-<w:hdr xmlns:wpc="http://schemas.microsoft.com/office/word/2010/wordprocessingCanvas" xmlns:mc="http://schemas.openxmlformats.org/markup-compatibility/2006" xmlns:o="urn:schemas-microsoft-com:office:office" xmlns:r="http://schemas.openxmlformats.org/officeDocument/2006/relationships" xmlns:m="http://schemas.openxmlformats.org/officeDocument/2006/math" xmlns:v="urn:schemas-microsoft-com:vml" xmlns:wp14="http://schemas.microsoft.com/office/word/2010/wordprocessingDrawing" xmlns:wp="http://schemas.openxmlformats.org/drawingml/2006/wordprocessingDrawing" xmlns:w10="urn:schemas-microsoft-com:office:word" xmlns:w="http://schemas.openxmlformats.org/wordprocessingml/2006/main" xmlns:w14="http://schemas.microsoft.com/office/word/2010/wordml" xmlns:w15="http://schemas.microsoft.com/office/word/2012/wordml" xmlns:wpg="http://schemas.microsoft.com/office/word/2010/wordprocessingGroup" xmlns:wpi="http://schemas.microsoft.com/office/word/2010/wordprocessingInk" xmlns:wne="http://schemas.microsoft.com/office/word/2006/wordml" xmlns:wps="http://schemas.microsoft.com/office/word/2010/wordprocessingShape" mc:Ignorable="w14 w15 wp14">
+<w:hdr xmlns:wpc="http://schemas.microsoft.com/office/word/2010/wordprocessingCanvas" xmlns:cx="http://schemas.microsoft.com/office/drawing/2014/chartex" xmlns:mc="http://schemas.openxmlformats.org/markup-compatibility/2006" xmlns:o="urn:schemas-microsoft-com:office:office" xmlns:r="http://schemas.openxmlformats.org/officeDocument/2006/relationships" xmlns:m="http://schemas.openxmlformats.org/officeDocument/2006/math" xmlns:v="urn:schemas-microsoft-com:vml" xmlns:wp14="http://schemas.microsoft.com/office/word/2010/wordprocessingDrawing" xmlns:wp="http://schemas.openxmlformats.org/drawingml/2006/wordprocessingDrawing" xmlns:w10="urn:schemas-microsoft-com:office:word" xmlns:w="http://schemas.openxmlformats.org/wordprocessingml/2006/main" xmlns:w14="http://schemas.microsoft.com/office/word/2010/wordml" xmlns:w15="http://schemas.microsoft.com/office/word/2012/wordml" xmlns:w16se="http://schemas.microsoft.com/office/word/2015/wordml/symex" xmlns:wpg="http://schemas.microsoft.com/office/word/2010/wordprocessingGroup" xmlns:wpi="http://schemas.microsoft.com/office/word/2010/wordprocessingInk" xmlns:wne="http://schemas.microsoft.com/office/word/2006/wordml" xmlns:wps="http://schemas.microsoft.com/office/word/2010/wordprocessingShape" mc:Ignorable="w14 w15 w16se wp14">
   <w:tbl>
     <w:tblPr>
       <w:tblW w:w="9215" w:type="dxa"/>
@@ -10882,7 +10623,7 @@
 </file>
 
 <file path=word/numbering.xml><?xml version="1.0" encoding="utf-8"?>
-<w:numbering xmlns:wpc="http://schemas.microsoft.com/office/word/2010/wordprocessingCanvas" xmlns:mc="http://schemas.openxmlformats.org/markup-compatibility/2006" xmlns:o="urn:schemas-microsoft-com:office:office" xmlns:r="http://schemas.openxmlformats.org/officeDocument/2006/relationships" xmlns:m="http://schemas.openxmlformats.org/officeDocument/2006/math" xmlns:v="urn:schemas-microsoft-com:vml" xmlns:wp14="http://schemas.microsoft.com/office/word/2010/wordprocessingDrawing" xmlns:wp="http://schemas.openxmlformats.org/drawingml/2006/wordprocessingDrawing" xmlns:w10="urn:schemas-microsoft-com:office:word" xmlns:w="http://schemas.openxmlformats.org/wordprocessingml/2006/main" xmlns:w14="http://schemas.microsoft.com/office/word/2010/wordml" xmlns:w15="http://schemas.microsoft.com/office/word/2012/wordml" xmlns:wpg="http://schemas.microsoft.com/office/word/2010/wordprocessingGroup" xmlns:wpi="http://schemas.microsoft.com/office/word/2010/wordprocessingInk" xmlns:wne="http://schemas.microsoft.com/office/word/2006/wordml" xmlns:wps="http://schemas.microsoft.com/office/word/2010/wordprocessingShape" mc:Ignorable="w14 w15 wp14">
+<w:numbering xmlns:wpc="http://schemas.microsoft.com/office/word/2010/wordprocessingCanvas" xmlns:cx="http://schemas.microsoft.com/office/drawing/2014/chartex" xmlns:mc="http://schemas.openxmlformats.org/markup-compatibility/2006" xmlns:o="urn:schemas-microsoft-com:office:office" xmlns:r="http://schemas.openxmlformats.org/officeDocument/2006/relationships" xmlns:m="http://schemas.openxmlformats.org/officeDocument/2006/math" xmlns:v="urn:schemas-microsoft-com:vml" xmlns:wp14="http://schemas.microsoft.com/office/word/2010/wordprocessingDrawing" xmlns:wp="http://schemas.openxmlformats.org/drawingml/2006/wordprocessingDrawing" xmlns:w10="urn:schemas-microsoft-com:office:word" xmlns:w="http://schemas.openxmlformats.org/wordprocessingml/2006/main" xmlns:w14="http://schemas.microsoft.com/office/word/2010/wordml" xmlns:w15="http://schemas.microsoft.com/office/word/2012/wordml" xmlns:w16se="http://schemas.microsoft.com/office/word/2015/wordml/symex" xmlns:wpg="http://schemas.microsoft.com/office/word/2010/wordprocessingGroup" xmlns:wpi="http://schemas.microsoft.com/office/word/2010/wordprocessingInk" xmlns:wne="http://schemas.microsoft.com/office/word/2006/wordml" xmlns:wps="http://schemas.microsoft.com/office/word/2010/wordprocessingShape" mc:Ignorable="w14 w15 w16se wp14">
   <w:abstractNum w:abstractNumId="0" w15:restartNumberingAfterBreak="0">
     <w:nsid w:val="009D29EA"/>
     <w:multiLevelType w:val="hybridMultilevel"/>
@@ -12304,7 +12045,7 @@
 </file>
 
 <file path=word/styles.xml><?xml version="1.0" encoding="utf-8"?>
-<w:styles xmlns:mc="http://schemas.openxmlformats.org/markup-compatibility/2006" xmlns:r="http://schemas.openxmlformats.org/officeDocument/2006/relationships" xmlns:w="http://schemas.openxmlformats.org/wordprocessingml/2006/main" xmlns:w14="http://schemas.microsoft.com/office/word/2010/wordml" xmlns:w15="http://schemas.microsoft.com/office/word/2012/wordml" mc:Ignorable="w14 w15">
+<w:styles xmlns:mc="http://schemas.openxmlformats.org/markup-compatibility/2006" xmlns:r="http://schemas.openxmlformats.org/officeDocument/2006/relationships" xmlns:w="http://schemas.openxmlformats.org/wordprocessingml/2006/main" xmlns:w14="http://schemas.microsoft.com/office/word/2010/wordml" xmlns:w15="http://schemas.microsoft.com/office/word/2012/wordml" xmlns:w16se="http://schemas.microsoft.com/office/word/2015/wordml/symex" mc:Ignorable="w14 w15 w16se">
   <w:docDefaults>
     <w:rPrDefault>
       <w:rPr>
@@ -13189,7 +12930,7 @@
 </file>
 
 <file path=customXml/itemProps1.xml><?xml version="1.0" encoding="utf-8"?>
-<ds:datastoreItem xmlns:ds="http://schemas.openxmlformats.org/officeDocument/2006/customXml" ds:itemID="{DF330A2D-5703-4785-9967-84B00998547E}">
+<ds:datastoreItem xmlns:ds="http://schemas.openxmlformats.org/officeDocument/2006/customXml" ds:itemID="{9452F08A-47C0-4344-9AFC-D22FDCB12F87}">
   <ds:schemaRefs>
     <ds:schemaRef ds:uri="http://schemas.openxmlformats.org/officeDocument/2006/bibliography"/>
   </ds:schemaRefs>

</xml_diff>